<commit_message>
added more doc content
</commit_message>
<xml_diff>
--- a/ReactGoLangNodeJSAPIProject.docx
+++ b/ReactGoLangNodeJSAPIProject.docx
@@ -11,6 +11,7 @@
           <w:szCs w:val="40"/>
         </w:rPr>
       </w:pPr>
+      <w:proofErr w:type="spellStart"/>
       <w:r>
         <w:rPr>
           <w:b/>
@@ -18,8 +19,9 @@
           <w:sz w:val="40"/>
           <w:szCs w:val="40"/>
         </w:rPr>
-        <w:t>GoLang API &amp; Node.js React Project</w:t>
-      </w:r>
+        <w:t>GoLang</w:t>
+      </w:r>
+      <w:proofErr w:type="spellEnd"/>
       <w:r>
         <w:rPr>
           <w:b/>
@@ -27,6 +29,15 @@
           <w:sz w:val="40"/>
           <w:szCs w:val="40"/>
         </w:rPr>
+        <w:t xml:space="preserve"> API &amp; Node.js React Project</w:t>
+      </w:r>
+      <w:r>
+        <w:rPr>
+          <w:b/>
+          <w:bCs/>
+          <w:sz w:val="40"/>
+          <w:szCs w:val="40"/>
+        </w:rPr>
         <w:br/>
       </w:r>
     </w:p>
@@ -43,15 +54,26 @@
       <w:r>
         <w:br/>
       </w:r>
-      <w:r>
-        <w:t>npx create-react-app my-app</w:t>
-      </w:r>
-      <w:r>
-        <w:br/>
-      </w:r>
-      <w:r>
-        <w:t xml:space="preserve">npx create-react-app </w:t>
-      </w:r>
+      <w:proofErr w:type="spellStart"/>
+      <w:r>
+        <w:t>npx</w:t>
+      </w:r>
+      <w:proofErr w:type="spellEnd"/>
+      <w:r>
+        <w:t xml:space="preserve"> create-react-app my-app</w:t>
+      </w:r>
+      <w:r>
+        <w:br/>
+      </w:r>
+      <w:proofErr w:type="spellStart"/>
+      <w:r>
+        <w:t>npx</w:t>
+      </w:r>
+      <w:proofErr w:type="spellEnd"/>
+      <w:r>
+        <w:t xml:space="preserve"> create-react-app </w:t>
+      </w:r>
+      <w:proofErr w:type="spellStart"/>
       <w:r>
         <w:rPr>
           <w:b/>
@@ -59,6 +81,7 @@
         </w:rPr>
         <w:t>reactgolangnodejsapp</w:t>
       </w:r>
+      <w:proofErr w:type="spellEnd"/>
     </w:p>
     <w:p>
       <w:pPr>
@@ -130,8 +153,17 @@
           <w:b/>
           <w:bCs/>
         </w:rPr>
-        <w:t>First Install react router dom</w:t>
-      </w:r>
+        <w:t xml:space="preserve">First Install react router </w:t>
+      </w:r>
+      <w:proofErr w:type="spellStart"/>
+      <w:r>
+        <w:rPr>
+          <w:b/>
+          <w:bCs/>
+        </w:rPr>
+        <w:t>dom</w:t>
+      </w:r>
+      <w:proofErr w:type="spellEnd"/>
       <w:r>
         <w:rPr>
           <w:b/>
@@ -173,6 +205,7 @@
         </w:rPr>
         <w:br/>
       </w:r>
+      <w:proofErr w:type="spellStart"/>
       <w:r>
         <w:rPr>
           <w:b/>
@@ -181,8 +214,53 @@
           <w:sz w:val="24"/>
           <w:szCs w:val="24"/>
         </w:rPr>
-        <w:t>npm i react-router-dom</w:t>
-      </w:r>
+        <w:t>npm</w:t>
+      </w:r>
+      <w:proofErr w:type="spellEnd"/>
+      <w:r>
+        <w:rPr>
+          <w:b/>
+          <w:bCs/>
+          <w:color w:val="C00000"/>
+          <w:sz w:val="24"/>
+          <w:szCs w:val="24"/>
+        </w:rPr>
+        <w:t xml:space="preserve"> </w:t>
+      </w:r>
+      <w:proofErr w:type="spellStart"/>
+      <w:r>
+        <w:rPr>
+          <w:b/>
+          <w:bCs/>
+          <w:color w:val="C00000"/>
+          <w:sz w:val="24"/>
+          <w:szCs w:val="24"/>
+        </w:rPr>
+        <w:t>i</w:t>
+      </w:r>
+      <w:proofErr w:type="spellEnd"/>
+      <w:r>
+        <w:rPr>
+          <w:b/>
+          <w:bCs/>
+          <w:color w:val="C00000"/>
+          <w:sz w:val="24"/>
+          <w:szCs w:val="24"/>
+        </w:rPr>
+        <w:t xml:space="preserve"> react-router-</w:t>
+      </w:r>
+      <w:proofErr w:type="spellStart"/>
+      <w:r>
+        <w:rPr>
+          <w:b/>
+          <w:bCs/>
+          <w:color w:val="C00000"/>
+          <w:sz w:val="24"/>
+          <w:szCs w:val="24"/>
+        </w:rPr>
+        <w:t>dom</w:t>
+      </w:r>
+      <w:proofErr w:type="spellEnd"/>
       <w:r>
         <w:rPr>
           <w:b/>
@@ -212,6 +290,7 @@
       </w:r>
     </w:p>
     <w:p>
+      <w:proofErr w:type="spellStart"/>
       <w:r>
         <w:rPr>
           <w:b/>
@@ -220,8 +299,9 @@
           <w:sz w:val="28"/>
           <w:szCs w:val="28"/>
         </w:rPr>
-        <w:t>npm i reactstrap</w:t>
-      </w:r>
+        <w:t>npm</w:t>
+      </w:r>
+      <w:proofErr w:type="spellEnd"/>
       <w:r>
         <w:rPr>
           <w:b/>
@@ -230,8 +310,53 @@
           <w:sz w:val="28"/>
           <w:szCs w:val="28"/>
         </w:rPr>
-        <w:br/>
-      </w:r>
+        <w:t xml:space="preserve"> </w:t>
+      </w:r>
+      <w:proofErr w:type="spellStart"/>
+      <w:r>
+        <w:rPr>
+          <w:b/>
+          <w:bCs/>
+          <w:color w:val="FF0000"/>
+          <w:sz w:val="28"/>
+          <w:szCs w:val="28"/>
+        </w:rPr>
+        <w:t>i</w:t>
+      </w:r>
+      <w:proofErr w:type="spellEnd"/>
+      <w:r>
+        <w:rPr>
+          <w:b/>
+          <w:bCs/>
+          <w:color w:val="FF0000"/>
+          <w:sz w:val="28"/>
+          <w:szCs w:val="28"/>
+        </w:rPr>
+        <w:t xml:space="preserve"> </w:t>
+      </w:r>
+      <w:proofErr w:type="spellStart"/>
+      <w:r>
+        <w:rPr>
+          <w:b/>
+          <w:bCs/>
+          <w:color w:val="FF0000"/>
+          <w:sz w:val="28"/>
+          <w:szCs w:val="28"/>
+        </w:rPr>
+        <w:t>reactstrap</w:t>
+      </w:r>
+      <w:proofErr w:type="spellEnd"/>
+      <w:r>
+        <w:rPr>
+          <w:b/>
+          <w:bCs/>
+          <w:color w:val="FF0000"/>
+          <w:sz w:val="28"/>
+          <w:szCs w:val="28"/>
+        </w:rPr>
+        <w:br/>
+      </w:r>
+      <w:proofErr w:type="spellStart"/>
       <w:r>
         <w:rPr>
           <w:b/>
@@ -240,7 +365,18 @@
           <w:sz w:val="28"/>
           <w:szCs w:val="28"/>
         </w:rPr>
-        <w:t>npm install react-bootstrap bootstrap@5.1.3</w:t>
+        <w:t>npm</w:t>
+      </w:r>
+      <w:proofErr w:type="spellEnd"/>
+      <w:r>
+        <w:rPr>
+          <w:b/>
+          <w:bCs/>
+          <w:color w:val="C00000"/>
+          <w:sz w:val="28"/>
+          <w:szCs w:val="28"/>
+        </w:rPr>
+        <w:t xml:space="preserve"> install react-bootstrap bootstrap@5.1.3</w:t>
       </w:r>
       <w:r>
         <w:br/>
@@ -446,12 +582,41 @@
           <w:b/>
           <w:bCs/>
         </w:rPr>
-        <w:t>Install this npm package</w:t>
-      </w:r>
-    </w:p>
-    <w:p>
-      <w:r>
-        <w:t>npm i react-bootstrap-table</w:t>
+        <w:t xml:space="preserve">Install this </w:t>
+      </w:r>
+      <w:proofErr w:type="spellStart"/>
+      <w:r>
+        <w:rPr>
+          <w:b/>
+          <w:bCs/>
+        </w:rPr>
+        <w:t>npm</w:t>
+      </w:r>
+      <w:proofErr w:type="spellEnd"/>
+      <w:r>
+        <w:rPr>
+          <w:b/>
+          <w:bCs/>
+        </w:rPr>
+        <w:t xml:space="preserve"> package</w:t>
+      </w:r>
+    </w:p>
+    <w:p>
+      <w:proofErr w:type="spellStart"/>
+      <w:r>
+        <w:t>npm</w:t>
+      </w:r>
+      <w:proofErr w:type="spellEnd"/>
+      <w:r>
+        <w:t xml:space="preserve"> </w:t>
+      </w:r>
+      <w:proofErr w:type="spellStart"/>
+      <w:r>
+        <w:t>i</w:t>
+      </w:r>
+      <w:proofErr w:type="spellEnd"/>
+      <w:r>
+        <w:t xml:space="preserve"> react-bootstrap-table</w:t>
       </w:r>
       <w:r>
         <w:br/>
@@ -551,8 +716,17 @@
           <w:b/>
           <w:bCs/>
         </w:rPr>
-        <w:t>Install axios</w:t>
-      </w:r>
+        <w:t xml:space="preserve">Install </w:t>
+      </w:r>
+      <w:proofErr w:type="spellStart"/>
+      <w:r>
+        <w:rPr>
+          <w:b/>
+          <w:bCs/>
+        </w:rPr>
+        <w:t>axios</w:t>
+      </w:r>
+      <w:proofErr w:type="spellEnd"/>
       <w:r>
         <w:rPr>
           <w:b/>
@@ -569,27 +743,61 @@
           <w:bCs/>
         </w:rPr>
       </w:pPr>
-      <w:r>
-        <w:t>npm i axios</w:t>
-      </w:r>
-      <w:r>
-        <w:br/>
-      </w:r>
-      <w:r>
-        <w:br/>
-      </w:r>
-      <w:r>
-        <w:br/>
-      </w:r>
-      <w:r>
-        <w:br/>
-      </w:r>
-      <w:r>
-        <w:rPr>
-          <w:b/>
-          <w:bCs/>
-        </w:rPr>
-        <w:t>My WebService Project</w:t>
+      <w:proofErr w:type="spellStart"/>
+      <w:r>
+        <w:t>npm</w:t>
+      </w:r>
+      <w:proofErr w:type="spellEnd"/>
+      <w:r>
+        <w:t xml:space="preserve"> </w:t>
+      </w:r>
+      <w:proofErr w:type="spellStart"/>
+      <w:r>
+        <w:t>i</w:t>
+      </w:r>
+      <w:proofErr w:type="spellEnd"/>
+      <w:r>
+        <w:t xml:space="preserve"> </w:t>
+      </w:r>
+      <w:proofErr w:type="spellStart"/>
+      <w:r>
+        <w:t>axios</w:t>
+      </w:r>
+      <w:proofErr w:type="spellEnd"/>
+      <w:r>
+        <w:br/>
+      </w:r>
+      <w:r>
+        <w:br/>
+      </w:r>
+      <w:r>
+        <w:br/>
+      </w:r>
+      <w:r>
+        <w:br/>
+      </w:r>
+      <w:r>
+        <w:rPr>
+          <w:b/>
+          <w:bCs/>
+        </w:rPr>
+        <w:t xml:space="preserve">My </w:t>
+      </w:r>
+      <w:proofErr w:type="spellStart"/>
+      <w:r>
+        <w:rPr>
+          <w:b/>
+          <w:bCs/>
+        </w:rPr>
+        <w:t>WebService</w:t>
+      </w:r>
+      <w:proofErr w:type="spellEnd"/>
+      <w:r>
+        <w:rPr>
+          <w:b/>
+          <w:bCs/>
+        </w:rPr>
+        <w:t xml:space="preserve"> Project</w:t>
       </w:r>
     </w:p>
     <w:p>
@@ -630,22 +838,51 @@
         <w:br/>
       </w:r>
       <w:r>
-        <w:t>go get github.com/gin-contrib/cors</w:t>
-      </w:r>
-    </w:p>
-    <w:p>
-      <w:pPr>
-        <w:rPr>
-          <w:b/>
-          <w:bCs/>
-        </w:rPr>
-      </w:pPr>
-      <w:r>
-        <w:rPr>
-          <w:b/>
-          <w:bCs/>
-        </w:rPr>
-        <w:t>I had to install cors in my WS Project</w:t>
+        <w:t>go get github.com/gin-</w:t>
+      </w:r>
+      <w:proofErr w:type="spellStart"/>
+      <w:r>
+        <w:t>contrib</w:t>
+      </w:r>
+      <w:proofErr w:type="spellEnd"/>
+      <w:r>
+        <w:t>/</w:t>
+      </w:r>
+      <w:proofErr w:type="spellStart"/>
+      <w:r>
+        <w:t>cors</w:t>
+      </w:r>
+      <w:proofErr w:type="spellEnd"/>
+    </w:p>
+    <w:p>
+      <w:pPr>
+        <w:rPr>
+          <w:b/>
+          <w:bCs/>
+        </w:rPr>
+      </w:pPr>
+      <w:r>
+        <w:rPr>
+          <w:b/>
+          <w:bCs/>
+        </w:rPr>
+        <w:t xml:space="preserve">I had to install </w:t>
+      </w:r>
+      <w:proofErr w:type="spellStart"/>
+      <w:r>
+        <w:rPr>
+          <w:b/>
+          <w:bCs/>
+        </w:rPr>
+        <w:t>cors</w:t>
+      </w:r>
+      <w:proofErr w:type="spellEnd"/>
+      <w:r>
+        <w:rPr>
+          <w:b/>
+          <w:bCs/>
+        </w:rPr>
+        <w:t xml:space="preserve"> in my WS Project</w:t>
       </w:r>
       <w:r>
         <w:rPr>
@@ -655,12 +892,21 @@
         </w:rPr>
         <w:t xml:space="preserve"> </w:t>
       </w:r>
-      <w:r>
-        <w:rPr>
-          <w:b/>
-          <w:bCs/>
-        </w:rPr>
-        <w:t>and also make some code changes</w:t>
+      <w:proofErr w:type="gramStart"/>
+      <w:r>
+        <w:rPr>
+          <w:b/>
+          <w:bCs/>
+        </w:rPr>
+        <w:t>and also</w:t>
+      </w:r>
+      <w:proofErr w:type="gramEnd"/>
+      <w:r>
+        <w:rPr>
+          <w:b/>
+          <w:bCs/>
+        </w:rPr>
+        <w:t xml:space="preserve"> make some code changes</w:t>
       </w:r>
       <w:r>
         <w:rPr>
@@ -894,6 +1140,168 @@
       </w:r>
       <w:r>
         <w:br/>
+      </w:r>
+      <w:r>
+        <w:t>Adding to GitHub</w:t>
+      </w:r>
+    </w:p>
+    <w:p>
+      <w:pPr>
+        <w:spacing w:after="0"/>
+      </w:pPr>
+      <w:r>
+        <w:drawing>
+          <wp:inline distT="0" distB="0" distL="0" distR="0" wp14:anchorId="0ABC763A" wp14:editId="2B226419">
+            <wp:extent cx="5943600" cy="3290570"/>
+            <wp:effectExtent l="0" t="0" r="0" b="5080"/>
+            <wp:docPr id="16" name="Picture 16" descr="A screenshot of a computer&#10;&#10;Description automatically generated"/>
+            <wp:cNvGraphicFramePr>
+              <a:graphicFrameLocks xmlns:a="http://schemas.openxmlformats.org/drawingml/2006/main" noChangeAspect="1"/>
+            </wp:cNvGraphicFramePr>
+            <a:graphic xmlns:a="http://schemas.openxmlformats.org/drawingml/2006/main">
+              <a:graphicData uri="http://schemas.openxmlformats.org/drawingml/2006/picture">
+                <pic:pic xmlns:pic="http://schemas.openxmlformats.org/drawingml/2006/picture">
+                  <pic:nvPicPr>
+                    <pic:cNvPr id="16" name="Picture 16" descr="A screenshot of a computer&#10;&#10;Description automatically generated"/>
+                    <pic:cNvPicPr/>
+                  </pic:nvPicPr>
+                  <pic:blipFill>
+                    <a:blip r:embed="rId19"/>
+                    <a:stretch>
+                      <a:fillRect/>
+                    </a:stretch>
+                  </pic:blipFill>
+                  <pic:spPr>
+                    <a:xfrm>
+                      <a:off x="0" y="0"/>
+                      <a:ext cx="5943600" cy="3290570"/>
+                    </a:xfrm>
+                    <a:prstGeom prst="rect">
+                      <a:avLst/>
+                    </a:prstGeom>
+                  </pic:spPr>
+                </pic:pic>
+              </a:graphicData>
+            </a:graphic>
+          </wp:inline>
+        </w:drawing>
+      </w:r>
+      <w:r>
+        <w:br/>
+      </w:r>
+      <w:r>
+        <w:br/>
+      </w:r>
+    </w:p>
+    <w:p>
+      <w:pPr>
+        <w:spacing w:after="0"/>
+      </w:pPr>
+    </w:p>
+    <w:p>
+      <w:pPr>
+        <w:spacing w:after="0"/>
+      </w:pPr>
+    </w:p>
+    <w:p>
+      <w:pPr>
+        <w:spacing w:after="0"/>
+      </w:pPr>
+      <w:r>
+        <w:lastRenderedPageBreak/>
+        <w:t>git add -A</w:t>
+      </w:r>
+    </w:p>
+    <w:p>
+      <w:pPr>
+        <w:spacing w:after="0"/>
+      </w:pPr>
+      <w:r>
+        <w:t xml:space="preserve">git </w:t>
+      </w:r>
+      <w:proofErr w:type="gramStart"/>
+      <w:r>
+        <w:t>add .</w:t>
+      </w:r>
+      <w:proofErr w:type="gramEnd"/>
+    </w:p>
+    <w:p>
+      <w:pPr>
+        <w:spacing w:after="0"/>
+      </w:pPr>
+      <w:r>
+        <w:t>git commit -m "first commit"</w:t>
+      </w:r>
+    </w:p>
+    <w:p>
+      <w:pPr>
+        <w:spacing w:after="0"/>
+      </w:pPr>
+      <w:r>
+        <w:t xml:space="preserve">git </w:t>
+      </w:r>
+      <w:proofErr w:type="gramStart"/>
+      <w:r>
+        <w:t>remote</w:t>
+      </w:r>
+      <w:proofErr w:type="gramEnd"/>
+      <w:r>
+        <w:t xml:space="preserve"> add origin https://github.com/lionel5116/reactgolangnodejsapp.git</w:t>
+      </w:r>
+    </w:p>
+    <w:p>
+      <w:pPr>
+        <w:spacing w:after="0"/>
+      </w:pPr>
+      <w:r>
+        <w:t>git push -u origin main</w:t>
+      </w:r>
+    </w:p>
+    <w:p>
+      <w:pPr>
+        <w:spacing w:after="0"/>
+      </w:pPr>
+    </w:p>
+    <w:p>
+      <w:pPr>
+        <w:spacing w:after="0"/>
+      </w:pPr>
+    </w:p>
+    <w:p>
+      <w:pPr>
+        <w:spacing w:after="0"/>
+      </w:pPr>
+      <w:r>
+        <w:t>git add -A</w:t>
+      </w:r>
+    </w:p>
+    <w:p>
+      <w:pPr>
+        <w:spacing w:after="0"/>
+      </w:pPr>
+      <w:r>
+        <w:t xml:space="preserve">git </w:t>
+      </w:r>
+      <w:proofErr w:type="gramStart"/>
+      <w:r>
+        <w:t>add .</w:t>
+      </w:r>
+      <w:proofErr w:type="gramEnd"/>
+    </w:p>
+    <w:p>
+      <w:pPr>
+        <w:spacing w:after="0"/>
+      </w:pPr>
+      <w:r>
+        <w:t>git commit -m "Added some more doc notes"</w:t>
+      </w:r>
+    </w:p>
+    <w:p>
+      <w:pPr>
+        <w:spacing w:after="0"/>
+      </w:pPr>
+      <w:r>
+        <w:t>git push origin main</w:t>
       </w:r>
       <w:r>
         <w:br/>

</xml_diff>